<commit_message>
Correct PhD thesis title
</commit_message>
<xml_diff>
--- a/docs/index.docx
+++ b/docs/index.docx
@@ -100,19 +100,7 @@
         <w:rPr>
           <w:i/>
         </w:rPr>
-        <w:t xml:space="preserve">Thesis title: Deep Learning Approaches to the Self-Awesomeness</w:t>
-      </w:r>
-      <w:r>
-        <w:rPr>
-          <w:i/>
-        </w:rPr>
-        <w:t xml:space="preserve"> </w:t>
-      </w:r>
-      <w:r>
-        <w:rPr>
-          <w:i/>
-        </w:rPr>
-        <w:t xml:space="preserve">Estimation Problem</w:t>
+        <w:t xml:space="preserve">Thesis title: Global temperature response to volcanic activity</w:t>
       </w:r>
     </w:p>
     <w:p>

</xml_diff>

<commit_message>
Fill in gaps in the text. First complete version
</commit_message>
<xml_diff>
--- a/docs/index.docx
+++ b/docs/index.docx
@@ -97,9 +97,6 @@
         <w:pStyle w:val="Definition"/>
       </w:pPr>
       <w:r>
-        <w:rPr>
-          <w:i/>
-        </w:rPr>
         <w:t xml:space="preserve">Thesis title: Global temperature response to volcanic activity</w:t>
       </w:r>
     </w:p>
@@ -133,28 +130,13 @@
         <w:pStyle w:val="Definition"/>
       </w:pPr>
       <w:r>
-        <w:rPr>
-          <w:i/>
-        </w:rPr>
         <w:t xml:space="preserve">Thesis title: A model for IS spectra for magnetized plasma with arbitrary isotropic</w:t>
       </w:r>
       <w:r>
-        <w:rPr>
-          <w:i/>
-        </w:rPr>
-        <w:t xml:space="preserve"> </w:t>
-      </w:r>
-      <w:r>
-        <w:rPr>
-          <w:i/>
-        </w:rPr>
-        <w:t xml:space="preserve">velocity distributions.</w:t>
-      </w:r>
-      <w:r>
-        <w:t xml:space="preserve"> </w:t>
-      </w:r>
-      <w:r>
-        <w:t xml:space="preserve">Link:</w:t>
+        <w:t xml:space="preserve"> </w:t>
+      </w:r>
+      <w:r>
+        <w:t xml:space="preserve">velocity distributions. Link:</w:t>
       </w:r>
       <w:r>
         <w:t xml:space="preserve"> </w:t>
@@ -170,13 +152,68 @@
     </w:p>
     <w:p>
       <w:pPr>
+        <w:pStyle w:val="Definition"/>
+      </w:pPr>
+      <w:r>
+        <w:t xml:space="preserve">During the Master Thesis work I developed a</w:t>
+      </w:r>
+      <w:r>
+        <w:t xml:space="preserve"> </w:t>
+      </w:r>
+      <w:hyperlink r:id="rId23">
+        <w:r>
+          <w:rPr>
+            <w:rStyle w:val="Hyperlink"/>
+          </w:rPr>
+          <w:t xml:space="preserve">python program</w:t>
+        </w:r>
+      </w:hyperlink>
+      <w:r>
+        <w:t xml:space="preserve"> </w:t>
+      </w:r>
+      <w:r>
+        <w:t xml:space="preserve">that solves an incoherent</w:t>
+      </w:r>
+      <w:r>
+        <w:t xml:space="preserve"> </w:t>
+      </w:r>
+      <w:r>
+        <w:t xml:space="preserve">scatter radar equation. The equation is solved for any oblique angles between the</w:t>
+      </w:r>
+      <w:r>
+        <w:t xml:space="preserve"> </w:t>
+      </w:r>
+      <w:r>
+        <w:t xml:space="preserve">radar pointing direction and the magnetic field line, and it accepts any isotropic</w:t>
+      </w:r>
+      <w:r>
+        <w:t xml:space="preserve"> </w:t>
+      </w:r>
+      <w:r>
+        <w:t xml:space="preserve">electron velocity distribution. This made it possible to calculate the spectrum of</w:t>
+      </w:r>
+      <w:r>
+        <w:t xml:space="preserve"> </w:t>
+      </w:r>
+      <w:r>
+        <w:t xml:space="preserve">superthermal electrons observed by a moving radar numerically and compare to real</w:t>
+      </w:r>
+      <w:r>
+        <w:t xml:space="preserve"> </w:t>
+      </w:r>
+      <w:r>
+        <w:t xml:space="preserve">observations, which was a new contribution to the field.</w:t>
+      </w:r>
+    </w:p>
+    <w:p>
+      <w:pPr>
         <w:pStyle w:val="Heading2"/>
       </w:pPr>
-      <w:bookmarkStart w:id="23" w:name="experience"/>
+      <w:bookmarkStart w:id="24" w:name="experience"/>
       <w:r>
         <w:t xml:space="preserve">Experience</w:t>
       </w:r>
-      <w:bookmarkEnd w:id="23"/>
+      <w:bookmarkEnd w:id="24"/>
     </w:p>
     <w:p>
       <w:pPr>
@@ -281,48 +318,48 @@
         <w:pStyle w:val="Definition"/>
       </w:pPr>
       <w:r>
-        <w:t xml:space="preserve">During eight weeks in the summer of 2019 I worked at the FFI, continuing the project on</w:t>
-      </w:r>
-      <w:r>
-        <w:t xml:space="preserve"> </w:t>
-      </w:r>
-      <w:r>
-        <w:t xml:space="preserve">software defined radios from 2018. The goal this summer was to be able to do real time</w:t>
-      </w:r>
-      <w:r>
-        <w:t xml:space="preserve"> </w:t>
-      </w:r>
-      <w:r>
-        <w:t xml:space="preserve">spoofing of a GNSS (Global Navigation Satellite System) receiver, meaning it should be</w:t>
-      </w:r>
-      <w:r>
-        <w:t xml:space="preserve"> </w:t>
-      </w:r>
-      <w:r>
-        <w:t xml:space="preserve">possible for the spoofer to make adjustments to the path the fake signal gives, in real</w:t>
-      </w:r>
-      <w:r>
-        <w:t xml:space="preserve"> </w:t>
-      </w:r>
-      <w:r>
-        <w:t xml:space="preserve">time. Multiple open-source projects was used, some of which I modified or wrote myself</w:t>
-      </w:r>
-      <w:r>
-        <w:t xml:space="preserve"> </w:t>
-      </w:r>
-      <w:r>
-        <w:t xml:space="preserve">during the project. The added code was written in Python, and the complete project can by</w:t>
-      </w:r>
-      <w:r>
-        <w:t xml:space="preserve"> </w:t>
-      </w:r>
-      <w:r>
-        <w:t xml:space="preserve">found in my</w:t>
-      </w:r>
-      <w:r>
-        <w:t xml:space="preserve"> </w:t>
-      </w:r>
-      <w:hyperlink r:id="rId24">
+        <w:t xml:space="preserve">During eight weeks in the summer of 2019 I worked at the FFI, continuing the project</w:t>
+      </w:r>
+      <w:r>
+        <w:t xml:space="preserve"> </w:t>
+      </w:r>
+      <w:r>
+        <w:t xml:space="preserve">on software defined radios from 2018. The goal this summer was to be able to do real</w:t>
+      </w:r>
+      <w:r>
+        <w:t xml:space="preserve"> </w:t>
+      </w:r>
+      <w:r>
+        <w:t xml:space="preserve">time spoofing of a GNSS (Global Navigation Satellite System) receiver, meaning it</w:t>
+      </w:r>
+      <w:r>
+        <w:t xml:space="preserve"> </w:t>
+      </w:r>
+      <w:r>
+        <w:t xml:space="preserve">should be possible for the spoofer to make adjustments to the path the fake signal</w:t>
+      </w:r>
+      <w:r>
+        <w:t xml:space="preserve"> </w:t>
+      </w:r>
+      <w:r>
+        <w:t xml:space="preserve">gives, in real time. Multiple open-source projects was used, some of which I modified</w:t>
+      </w:r>
+      <w:r>
+        <w:t xml:space="preserve"> </w:t>
+      </w:r>
+      <w:r>
+        <w:t xml:space="preserve">or wrote myself during the project. The added code was written in Python, and the</w:t>
+      </w:r>
+      <w:r>
+        <w:t xml:space="preserve"> </w:t>
+      </w:r>
+      <w:r>
+        <w:t xml:space="preserve">complete project can by found in my</w:t>
+      </w:r>
+      <w:r>
+        <w:t xml:space="preserve"> </w:t>
+      </w:r>
+      <w:hyperlink r:id="rId25">
         <w:r>
           <w:rPr>
             <w:rStyle w:val="Hyperlink"/>
@@ -331,13 +368,13 @@
         </w:r>
       </w:hyperlink>
       <w:r>
-        <w:t xml:space="preserve">. The project ended in a successful demonstration of</w:t>
-      </w:r>
-      <w:r>
-        <w:t xml:space="preserve"> </w:t>
-      </w:r>
-      <w:r>
-        <w:t xml:space="preserve">real-time controlling of a spoofing signal.</w:t>
+        <w:t xml:space="preserve">. The project ended in</w:t>
+      </w:r>
+      <w:r>
+        <w:t xml:space="preserve"> </w:t>
+      </w:r>
+      <w:r>
+        <w:t xml:space="preserve">a successful demonstration of real-time control of a spoofing signal.</w:t>
       </w:r>
     </w:p>
     <w:p>
@@ -370,24 +407,30 @@
         <w:pStyle w:val="Definition"/>
       </w:pPr>
       <w:r>
-        <w:t xml:space="preserve">During nine weeks in the summer of 2018 I worked at the FFI on a project about software</w:t>
-      </w:r>
-      <w:r>
-        <w:t xml:space="preserve"> </w:t>
-      </w:r>
-      <w:r>
-        <w:t xml:space="preserve">defined radios for use with jamming and spoofing of GNSS receivers. Open-source projects</w:t>
-      </w:r>
-      <w:r>
-        <w:t xml:space="preserve"> </w:t>
-      </w:r>
-      <w:r>
-        <w:t xml:space="preserve">was used along with a number of different hardware, most notably the</w:t>
-      </w:r>
-      <w:r>
-        <w:t xml:space="preserve"> </w:t>
-      </w:r>
-      <w:hyperlink r:id="rId25">
+        <w:t xml:space="preserve">During nine weeks in the summer of 2018 I worked at the FFI on a project about</w:t>
+      </w:r>
+      <w:r>
+        <w:t xml:space="preserve"> </w:t>
+      </w:r>
+      <w:r>
+        <w:t xml:space="preserve">software defined radios for use with jamming and spoofing of GNSS receivers.</w:t>
+      </w:r>
+      <w:r>
+        <w:t xml:space="preserve"> </w:t>
+      </w:r>
+      <w:r>
+        <w:t xml:space="preserve">Open-source projects was used along with a number of different hardware, most notably</w:t>
+      </w:r>
+      <w:r>
+        <w:t xml:space="preserve"> </w:t>
+      </w:r>
+      <w:r>
+        <w:t xml:space="preserve">the</w:t>
+      </w:r>
+      <w:r>
+        <w:t xml:space="preserve"> </w:t>
+      </w:r>
+      <w:hyperlink r:id="rId26">
         <w:r>
           <w:rPr>
             <w:rStyle w:val="Hyperlink"/>
@@ -396,30 +439,24 @@
         </w:r>
       </w:hyperlink>
       <w:r>
-        <w:t xml:space="preserve">. At the end of</w:t>
-      </w:r>
-      <w:r>
-        <w:t xml:space="preserve"> </w:t>
-      </w:r>
-      <w:r>
-        <w:t xml:space="preserve">the period, spoofing of both GNSS receivers and a phone was demonstrated, and a report</w:t>
-      </w:r>
-      <w:r>
-        <w:t xml:space="preserve"> </w:t>
-      </w:r>
-      <w:r>
-        <w:t xml:space="preserve">documenting the project was written.</w:t>
+        <w:t xml:space="preserve">. At the end of the period, spoofing of both GNSS receivers and a mobile</w:t>
+      </w:r>
+      <w:r>
+        <w:t xml:space="preserve"> </w:t>
+      </w:r>
+      <w:r>
+        <w:t xml:space="preserve">phone was demonstrated, and a report documenting the process was written.</w:t>
       </w:r>
     </w:p>
     <w:p>
       <w:pPr>
         <w:pStyle w:val="Heading2"/>
       </w:pPr>
-      <w:bookmarkStart w:id="26" w:name="technical-experience"/>
+      <w:bookmarkStart w:id="27" w:name="technical-experience"/>
       <w:r>
         <w:t xml:space="preserve">Technical Experience</w:t>
       </w:r>
-      <w:bookmarkEnd w:id="26"/>
+      <w:bookmarkEnd w:id="27"/>
     </w:p>
     <w:p>
       <w:pPr>
@@ -439,7 +476,7 @@
       <w:r>
         <w:t xml:space="preserve"> </w:t>
       </w:r>
-      <w:hyperlink r:id="rId27">
+      <w:hyperlink r:id="rId28">
         <w:r>
           <w:rPr>
             <w:rStyle w:val="Hyperlink"/>
@@ -451,24 +488,24 @@
         <w:t xml:space="preserve"> </w:t>
       </w:r>
       <w:r>
-        <w:t xml:space="preserve">where I put up projects I work in my spare</w:t>
-      </w:r>
-      <w:r>
-        <w:t xml:space="preserve"> </w:t>
-      </w:r>
-      <w:r>
-        <w:t xml:space="preserve">time, as well as any other content I find interesting. For example I have my own NFT</w:t>
-      </w:r>
-      <w:r>
-        <w:t xml:space="preserve"> </w:t>
-      </w:r>
-      <w:r>
-        <w:t xml:space="preserve">storefront on the website that uses the</w:t>
-      </w:r>
-      <w:r>
-        <w:t xml:space="preserve"> </w:t>
-      </w:r>
-      <w:hyperlink r:id="rId28">
+        <w:t xml:space="preserve">where I put up projects I work on in my spare</w:t>
+      </w:r>
+      <w:r>
+        <w:t xml:space="preserve"> </w:t>
+      </w:r>
+      <w:r>
+        <w:t xml:space="preserve">time, as well as any other content I find interesting. There, you can find my own NFT</w:t>
+      </w:r>
+      <w:r>
+        <w:t xml:space="preserve"> </w:t>
+      </w:r>
+      <w:r>
+        <w:t xml:space="preserve">storefront that uses the</w:t>
+      </w:r>
+      <w:r>
+        <w:t xml:space="preserve"> </w:t>
+      </w:r>
+      <w:hyperlink r:id="rId29">
         <w:r>
           <w:rPr>
             <w:rStyle w:val="Hyperlink"/>
@@ -485,7 +522,7 @@
       <w:r>
         <w:t xml:space="preserve"> </w:t>
       </w:r>
-      <w:hyperlink r:id="rId29">
+      <w:hyperlink r:id="rId30">
         <w:r>
           <w:rPr>
             <w:rStyle w:val="Hyperlink"/>
@@ -513,12 +550,12 @@
         <w:pStyle w:val="Definition"/>
       </w:pPr>
       <w:r>
-        <w:t xml:space="preserve">I maintain the project</w:t>
-      </w:r>
-      <w:r>
-        <w:t xml:space="preserve"> </w:t>
-      </w:r>
-      <w:hyperlink r:id="rId30">
+        <w:t xml:space="preserve">Maintainer of the project</w:t>
+      </w:r>
+      <w:r>
+        <w:t xml:space="preserve"> </w:t>
+      </w:r>
+      <w:hyperlink r:id="rId31">
         <w:r>
           <w:rPr>
             <w:rStyle w:val="Hyperlink"/>
@@ -536,7 +573,7 @@
       <w:r>
         <w:t xml:space="preserve"> </w:t>
       </w:r>
-      <w:hyperlink r:id="rId31">
+      <w:hyperlink r:id="rId32">
         <w:r>
           <w:rPr>
             <w:rStyle w:val="Hyperlink"/>
@@ -572,12 +609,12 @@
         <w:t xml:space="preserve"> </w:t>
       </w:r>
       <w:r>
-        <w:t xml:space="preserve">I also contributed to</w:t>
-      </w:r>
-      <w:r>
-        <w:t xml:space="preserve"> </w:t>
-      </w:r>
-      <w:hyperlink r:id="rId32">
+        <w:t xml:space="preserve">Also made contributions to</w:t>
+      </w:r>
+      <w:r>
+        <w:t xml:space="preserve"> </w:t>
+      </w:r>
+      <w:hyperlink r:id="rId33">
         <w:r>
           <w:rPr>
             <w:rStyle w:val="Hyperlink"/>
@@ -590,13 +627,44 @@
         <w:t xml:space="preserve"> </w:t>
       </w:r>
       <w:r>
-        <w:t xml:space="preserve">which is a general previewing tool to be used within</w:t>
-      </w:r>
-      <w:r>
-        <w:t xml:space="preserve"> </w:t>
-      </w:r>
-      <w:r>
-        <w:t xml:space="preserve">the terminal.</w:t>
+        <w:t xml:space="preserve">which is a general previewing tool to be used</w:t>
+      </w:r>
+      <w:r>
+        <w:t xml:space="preserve"> </w:t>
+      </w:r>
+      <w:r>
+        <w:t xml:space="preserve">within the terminal, for example with a file manager like</w:t>
+      </w:r>
+      <w:r>
+        <w:t xml:space="preserve"> </w:t>
+      </w:r>
+      <w:hyperlink r:id="rId34">
+        <w:r>
+          <w:rPr>
+            <w:rStyle w:val="Hyperlink"/>
+          </w:rPr>
+          <w:t xml:space="preserve">lf</w:t>
+        </w:r>
+      </w:hyperlink>
+      <w:r>
+        <w:t xml:space="preserve"> </w:t>
+      </w:r>
+      <w:r>
+        <w:t xml:space="preserve">or</w:t>
+      </w:r>
+      <w:r>
+        <w:t xml:space="preserve"> </w:t>
+      </w:r>
+      <w:hyperlink r:id="rId35">
+        <w:r>
+          <w:rPr>
+            <w:rStyle w:val="Hyperlink"/>
+          </w:rPr>
+          <w:t xml:space="preserve">nnn</w:t>
+        </w:r>
+      </w:hyperlink>
+      <w:r>
+        <w:t xml:space="preserve">.</w:t>
       </w:r>
     </w:p>
     <w:p>
@@ -632,7 +700,7 @@
       <w:r>
         <w:t xml:space="preserve"> </w:t>
       </w:r>
-      <w:hyperlink r:id="rId33">
+      <w:hyperlink r:id="rId36">
         <w:r>
           <w:rPr>
             <w:rStyle w:val="Hyperlink"/>
@@ -664,7 +732,7 @@
       <w:pPr>
         <w:pStyle w:val="BlockText"/>
       </w:pPr>
-      <w:hyperlink r:id="rId34">
+      <w:hyperlink r:id="rId37">
         <w:r>
           <w:rPr>
             <w:rStyle w:val="Hyperlink"/>
@@ -681,7 +749,7 @@
       <w:r>
         <w:br/>
       </w:r>
-      <w:hyperlink r:id="rId35">
+      <w:hyperlink r:id="rId38">
         <w:r>
           <w:rPr>
             <w:rStyle w:val="Hyperlink"/>
@@ -698,7 +766,7 @@
       <w:r>
         <w:t xml:space="preserve"> </w:t>
       </w:r>
-      <w:hyperlink r:id="rId33">
+      <w:hyperlink r:id="rId36">
         <w:r>
           <w:rPr>
             <w:rStyle w:val="Hyperlink"/>
@@ -715,7 +783,7 @@
       <w:r>
         <w:t xml:space="preserve"> </w:t>
       </w:r>
-      <w:hyperlink r:id="rId36">
+      <w:hyperlink r:id="rId39">
         <w:r>
           <w:rPr>
             <w:rStyle w:val="Hyperlink"/>
@@ -732,7 +800,7 @@
       <w:r>
         <w:t xml:space="preserve"> </w:t>
       </w:r>
-      <w:hyperlink r:id="rId37">
+      <w:hyperlink r:id="rId40">
         <w:r>
           <w:rPr>
             <w:rStyle w:val="Hyperlink"/>
@@ -752,7 +820,7 @@
       <w:r>
         <w:br/>
       </w:r>
-      <w:hyperlink r:id="rId38">
+      <w:hyperlink r:id="rId41">
         <w:r>
           <w:rPr>
             <w:rStyle w:val="Hyperlink"/>
@@ -769,7 +837,7 @@
       <w:r>
         <w:t xml:space="preserve"> </w:t>
       </w:r>
-      <w:hyperlink r:id="rId39">
+      <w:hyperlink r:id="rId42">
         <w:r>
           <w:rPr>
             <w:rStyle w:val="Hyperlink"/>
@@ -786,7 +854,7 @@
       <w:r>
         <w:t xml:space="preserve"> </w:t>
       </w:r>
-      <w:hyperlink r:id="rId40">
+      <w:hyperlink r:id="rId43">
         <w:r>
           <w:rPr>
             <w:rStyle w:val="Hyperlink"/>
@@ -803,7 +871,7 @@
       <w:r>
         <w:t xml:space="preserve"> </w:t>
       </w:r>
-      <w:hyperlink r:id="rId41">
+      <w:hyperlink r:id="rId44">
         <w:r>
           <w:rPr>
             <w:rStyle w:val="Hyperlink"/>

</xml_diff>

<commit_message>
Add text to PhD item
</commit_message>
<xml_diff>
--- a/docs/index.docx
+++ b/docs/index.docx
@@ -97,7 +97,45 @@
         <w:pStyle w:val="Definition"/>
       </w:pPr>
       <w:r>
-        <w:t xml:space="preserve">Thesis title: Global temperature response to volcanic activity</w:t>
+        <w:t xml:space="preserve">Thesis title: Global temperature response to volcanic activity.</w:t>
+      </w:r>
+    </w:p>
+    <w:p>
+      <w:pPr>
+        <w:pStyle w:val="Definition"/>
+      </w:pPr>
+      <w:r>
+        <w:t xml:space="preserve">The PhD work consist of running long climate model simulations with volcanic forcing</w:t>
+      </w:r>
+      <w:r>
+        <w:t xml:space="preserve"> </w:t>
+      </w:r>
+      <w:r>
+        <w:t xml:space="preserve">and investigate the corresponding temperature response to volcanoes. The response to</w:t>
+      </w:r>
+      <w:r>
+        <w:t xml:space="preserve"> </w:t>
+      </w:r>
+      <w:r>
+        <w:t xml:space="preserve">volcanic forcing is hypothesized to be linear. Further, analysis will be carried out</w:t>
+      </w:r>
+      <w:r>
+        <w:t xml:space="preserve"> </w:t>
+      </w:r>
+      <w:r>
+        <w:t xml:space="preserve">to investigate the universality of the response to volcanic forcing with respect to</w:t>
+      </w:r>
+      <w:r>
+        <w:t xml:space="preserve"> </w:t>
+      </w:r>
+      <w:r>
+        <w:t xml:space="preserve">any kind of forcing, possibly providing valuble insight into the equilibrium climate</w:t>
+      </w:r>
+      <w:r>
+        <w:t xml:space="preserve"> </w:t>
+      </w:r>
+      <w:r>
+        <w:t xml:space="preserve">sensitivity.</w:t>
       </w:r>
     </w:p>
     <w:p>
@@ -196,7 +234,7 @@
         <w:t xml:space="preserve"> </w:t>
       </w:r>
       <w:r>
-        <w:t xml:space="preserve">superthermal electrons observed by a moving radar numerically and compare to real</w:t>
+        <w:t xml:space="preserve">suprathermal electrons observed by a moving radar numerically and compare to real</w:t>
       </w:r>
       <w:r>
         <w:t xml:space="preserve"> </w:t>
@@ -633,7 +671,7 @@
         <w:t xml:space="preserve"> </w:t>
       </w:r>
       <w:r>
-        <w:t xml:space="preserve">within the terminal, for example with a file manager like</w:t>
+        <w:t xml:space="preserve">within the terminal, for example with the file manager</w:t>
       </w:r>
       <w:r>
         <w:t xml:space="preserve"> </w:t>
@@ -647,23 +685,6 @@
         </w:r>
       </w:hyperlink>
       <w:r>
-        <w:t xml:space="preserve"> </w:t>
-      </w:r>
-      <w:r>
-        <w:t xml:space="preserve">or</w:t>
-      </w:r>
-      <w:r>
-        <w:t xml:space="preserve"> </w:t>
-      </w:r>
-      <w:hyperlink r:id="rId35">
-        <w:r>
-          <w:rPr>
-            <w:rStyle w:val="Hyperlink"/>
-          </w:rPr>
-          <w:t xml:space="preserve">nnn</w:t>
-        </w:r>
-      </w:hyperlink>
-      <w:r>
         <w:t xml:space="preserve">.</w:t>
       </w:r>
     </w:p>
@@ -700,7 +721,7 @@
       <w:r>
         <w:t xml:space="preserve"> </w:t>
       </w:r>
-      <w:hyperlink r:id="rId36">
+      <w:hyperlink r:id="rId35">
         <w:r>
           <w:rPr>
             <w:rStyle w:val="Hyperlink"/>
@@ -732,7 +753,7 @@
       <w:pPr>
         <w:pStyle w:val="BlockText"/>
       </w:pPr>
-      <w:hyperlink r:id="rId37">
+      <w:hyperlink r:id="rId36">
         <w:r>
           <w:rPr>
             <w:rStyle w:val="Hyperlink"/>
@@ -749,7 +770,7 @@
       <w:r>
         <w:br/>
       </w:r>
-      <w:hyperlink r:id="rId38">
+      <w:hyperlink r:id="rId37">
         <w:r>
           <w:rPr>
             <w:rStyle w:val="Hyperlink"/>
@@ -766,7 +787,7 @@
       <w:r>
         <w:t xml:space="preserve"> </w:t>
       </w:r>
-      <w:hyperlink r:id="rId36">
+      <w:hyperlink r:id="rId35">
         <w:r>
           <w:rPr>
             <w:rStyle w:val="Hyperlink"/>
@@ -783,7 +804,7 @@
       <w:r>
         <w:t xml:space="preserve"> </w:t>
       </w:r>
-      <w:hyperlink r:id="rId39">
+      <w:hyperlink r:id="rId38">
         <w:r>
           <w:rPr>
             <w:rStyle w:val="Hyperlink"/>
@@ -800,7 +821,7 @@
       <w:r>
         <w:t xml:space="preserve"> </w:t>
       </w:r>
-      <w:hyperlink r:id="rId40">
+      <w:hyperlink r:id="rId39">
         <w:r>
           <w:rPr>
             <w:rStyle w:val="Hyperlink"/>
@@ -820,7 +841,7 @@
       <w:r>
         <w:br/>
       </w:r>
-      <w:hyperlink r:id="rId41">
+      <w:hyperlink r:id="rId40">
         <w:r>
           <w:rPr>
             <w:rStyle w:val="Hyperlink"/>
@@ -837,7 +858,7 @@
       <w:r>
         <w:t xml:space="preserve"> </w:t>
       </w:r>
-      <w:hyperlink r:id="rId42">
+      <w:hyperlink r:id="rId41">
         <w:r>
           <w:rPr>
             <w:rStyle w:val="Hyperlink"/>
@@ -854,7 +875,7 @@
       <w:r>
         <w:t xml:space="preserve"> </w:t>
       </w:r>
-      <w:hyperlink r:id="rId43">
+      <w:hyperlink r:id="rId42">
         <w:r>
           <w:rPr>
             <w:rStyle w:val="Hyperlink"/>
@@ -871,7 +892,7 @@
       <w:r>
         <w:t xml:space="preserve"> </w:t>
       </w:r>
-      <w:hyperlink r:id="rId44">
+      <w:hyperlink r:id="rId43">
         <w:r>
           <w:rPr>
             <w:rStyle w:val="Hyperlink"/>

</xml_diff>

<commit_message>
Add last edit date
</commit_message>
<xml_diff>
--- a/docs/index.docx
+++ b/docs/index.docx
@@ -2,15 +2,14 @@
 <file path=word/document.xml><?xml version="1.0" encoding="utf-8"?>
 <w:document xmlns:w="http://schemas.openxmlformats.org/wordprocessingml/2006/main" xmlns:m="http://schemas.openxmlformats.org/officeDocument/2006/math" xmlns:r="http://schemas.openxmlformats.org/officeDocument/2006/relationships" xmlns:o="urn:schemas-microsoft-com:office:office" xmlns:v="urn:schemas-microsoft-com:vml" xmlns:w10="urn:schemas-microsoft-com:office:word" xmlns:a="http://schemas.openxmlformats.org/drawingml/2006/main" xmlns:pic="http://schemas.openxmlformats.org/drawingml/2006/picture" xmlns:wp="http://schemas.openxmlformats.org/drawingml/2006/wordprocessingDrawing">
   <w:body>
+    <w:bookmarkStart w:id="43" w:name="eirik-rolland-enger"/>
     <w:p>
       <w:pPr>
         <w:pStyle w:val="Heading1"/>
       </w:pPr>
-      <w:bookmarkStart w:id="20" w:name="eirik-rolland-enger"/>
       <w:r>
         <w:t xml:space="preserve">Eirik Rolland Enger</w:t>
       </w:r>
-      <w:bookmarkEnd w:id="20"/>
     </w:p>
     <w:p>
       <w:r>
@@ -25,6 +24,7 @@
       </w:pPr>
       <w:r>
         <w:rPr>
+          <w:bCs/>
           <w:b/>
         </w:rPr>
         <w:t xml:space="preserve">PhD candidate</w:t>
@@ -57,15 +57,14 @@
         </w:pict>
       </w:r>
     </w:p>
+    <w:bookmarkStart w:id="22" w:name="education"/>
     <w:p>
       <w:pPr>
         <w:pStyle w:val="Heading2"/>
       </w:pPr>
-      <w:bookmarkStart w:id="21" w:name="education"/>
       <w:r>
         <w:t xml:space="preserve">Education</w:t>
       </w:r>
-      <w:bookmarkEnd w:id="21"/>
     </w:p>
     <w:p>
       <w:pPr>
@@ -81,6 +80,7 @@
       </w:pPr>
       <w:r>
         <w:rPr>
+          <w:iCs/>
           <w:i/>
         </w:rPr>
         <w:t xml:space="preserve">PhD, Climate Physics at the University of Tromsø</w:t>
@@ -152,6 +152,7 @@
       </w:pPr>
       <w:r>
         <w:rPr>
+          <w:iCs/>
           <w:i/>
         </w:rPr>
         <w:t xml:space="preserve">MS in Space Physics at the University of Tromsø</w:t>
@@ -179,7 +180,7 @@
       <w:r>
         <w:t xml:space="preserve"> </w:t>
       </w:r>
-      <w:hyperlink r:id="rId22">
+      <w:hyperlink r:id="rId20">
         <w:r>
           <w:rPr>
             <w:rStyle w:val="Hyperlink"/>
@@ -198,7 +199,7 @@
       <w:r>
         <w:t xml:space="preserve"> </w:t>
       </w:r>
-      <w:hyperlink r:id="rId23">
+      <w:hyperlink r:id="rId21">
         <w:r>
           <w:rPr>
             <w:rStyle w:val="Hyperlink"/>
@@ -243,15 +244,15 @@
         <w:t xml:space="preserve">observations, which was a new contribution to the field.</w:t>
       </w:r>
     </w:p>
+    <w:bookmarkEnd w:id="22"/>
+    <w:bookmarkStart w:id="25" w:name="experience"/>
     <w:p>
       <w:pPr>
         <w:pStyle w:val="Heading2"/>
       </w:pPr>
-      <w:bookmarkStart w:id="24" w:name="experience"/>
       <w:r>
         <w:t xml:space="preserve">Experience</w:t>
       </w:r>
-      <w:bookmarkEnd w:id="24"/>
     </w:p>
     <w:p>
       <w:pPr>
@@ -267,6 +268,7 @@
       </w:pPr>
       <w:r>
         <w:rPr>
+          <w:iCs/>
           <w:i/>
         </w:rPr>
         <w:t xml:space="preserve">Teacing Assistant at University of Tromsø</w:t>
@@ -340,6 +342,7 @@
       </w:pPr>
       <w:r>
         <w:rPr>
+          <w:iCs/>
           <w:i/>
         </w:rPr>
         <w:t xml:space="preserve">Summer student at FFI — Norwegian Defence Research Establishment</w:t>
@@ -397,7 +400,7 @@
       <w:r>
         <w:t xml:space="preserve"> </w:t>
       </w:r>
-      <w:hyperlink r:id="rId25">
+      <w:hyperlink r:id="rId23">
         <w:r>
           <w:rPr>
             <w:rStyle w:val="Hyperlink"/>
@@ -429,6 +432,7 @@
       </w:pPr>
       <w:r>
         <w:rPr>
+          <w:iCs/>
           <w:i/>
         </w:rPr>
         <w:t xml:space="preserve">Summer student at FFI — Norwegian Defence Research Establishment</w:t>
@@ -468,7 +472,7 @@
       <w:r>
         <w:t xml:space="preserve"> </w:t>
       </w:r>
-      <w:hyperlink r:id="rId26">
+      <w:hyperlink r:id="rId24">
         <w:r>
           <w:rPr>
             <w:rStyle w:val="Hyperlink"/>
@@ -486,15 +490,15 @@
         <w:t xml:space="preserve">phone was demonstrated, and a report documenting the process was written.</w:t>
       </w:r>
     </w:p>
+    <w:bookmarkEnd w:id="25"/>
+    <w:bookmarkStart w:id="42" w:name="technical-experience"/>
     <w:p>
       <w:pPr>
         <w:pStyle w:val="Heading2"/>
       </w:pPr>
-      <w:bookmarkStart w:id="27" w:name="technical-experience"/>
       <w:r>
         <w:t xml:space="preserve">Technical Experience</w:t>
       </w:r>
-      <w:bookmarkEnd w:id="27"/>
     </w:p>
     <w:p>
       <w:pPr>
@@ -514,7 +518,7 @@
       <w:r>
         <w:t xml:space="preserve"> </w:t>
       </w:r>
-      <w:hyperlink r:id="rId28">
+      <w:hyperlink r:id="rId26">
         <w:r>
           <w:rPr>
             <w:rStyle w:val="Hyperlink"/>
@@ -543,7 +547,7 @@
       <w:r>
         <w:t xml:space="preserve"> </w:t>
       </w:r>
-      <w:hyperlink r:id="rId29">
+      <w:hyperlink r:id="rId27">
         <w:r>
           <w:rPr>
             <w:rStyle w:val="Hyperlink"/>
@@ -560,7 +564,7 @@
       <w:r>
         <w:t xml:space="preserve"> </w:t>
       </w:r>
-      <w:hyperlink r:id="rId30">
+      <w:hyperlink r:id="rId28">
         <w:r>
           <w:rPr>
             <w:rStyle w:val="Hyperlink"/>
@@ -593,10 +597,11 @@
       <w:r>
         <w:t xml:space="preserve"> </w:t>
       </w:r>
-      <w:hyperlink r:id="rId31">
+      <w:hyperlink r:id="rId29">
         <w:r>
           <w:rPr>
             <w:rStyle w:val="Hyperlink"/>
+            <w:bCs/>
             <w:b/>
           </w:rPr>
           <w:t xml:space="preserve">ncdump-rich</w:t>
@@ -611,7 +616,7 @@
       <w:r>
         <w:t xml:space="preserve"> </w:t>
       </w:r>
-      <w:hyperlink r:id="rId32">
+      <w:hyperlink r:id="rId30">
         <w:r>
           <w:rPr>
             <w:rStyle w:val="Hyperlink"/>
@@ -652,10 +657,11 @@
       <w:r>
         <w:t xml:space="preserve"> </w:t>
       </w:r>
-      <w:hyperlink r:id="rId33">
+      <w:hyperlink r:id="rId31">
         <w:r>
           <w:rPr>
             <w:rStyle w:val="Hyperlink"/>
+            <w:bCs/>
             <w:b/>
           </w:rPr>
           <w:t xml:space="preserve">stpv</w:t>
@@ -676,7 +682,7 @@
       <w:r>
         <w:t xml:space="preserve"> </w:t>
       </w:r>
-      <w:hyperlink r:id="rId34">
+      <w:hyperlink r:id="rId32">
         <w:r>
           <w:rPr>
             <w:rStyle w:val="Hyperlink"/>
@@ -702,6 +708,7 @@
       </w:pPr>
       <w:r>
         <w:rPr>
+          <w:bCs/>
           <w:b/>
         </w:rPr>
         <w:t xml:space="preserve">python:</w:t>
@@ -721,7 +728,7 @@
       <w:r>
         <w:t xml:space="preserve"> </w:t>
       </w:r>
-      <w:hyperlink r:id="rId35">
+      <w:hyperlink r:id="rId33">
         <w:r>
           <w:rPr>
             <w:rStyle w:val="Hyperlink"/>
@@ -753,7 +760,7 @@
       <w:pPr>
         <w:pStyle w:val="BlockText"/>
       </w:pPr>
-      <w:hyperlink r:id="rId36">
+      <w:hyperlink r:id="rId34">
         <w:r>
           <w:rPr>
             <w:rStyle w:val="Hyperlink"/>
@@ -770,7 +777,7 @@
       <w:r>
         <w:br/>
       </w:r>
-      <w:hyperlink r:id="rId37">
+      <w:hyperlink r:id="rId35">
         <w:r>
           <w:rPr>
             <w:rStyle w:val="Hyperlink"/>
@@ -787,7 +794,7 @@
       <w:r>
         <w:t xml:space="preserve"> </w:t>
       </w:r>
-      <w:hyperlink r:id="rId35">
+      <w:hyperlink r:id="rId33">
         <w:r>
           <w:rPr>
             <w:rStyle w:val="Hyperlink"/>
@@ -804,7 +811,7 @@
       <w:r>
         <w:t xml:space="preserve"> </w:t>
       </w:r>
-      <w:hyperlink r:id="rId38">
+      <w:hyperlink r:id="rId36">
         <w:r>
           <w:rPr>
             <w:rStyle w:val="Hyperlink"/>
@@ -821,7 +828,7 @@
       <w:r>
         <w:t xml:space="preserve"> </w:t>
       </w:r>
-      <w:hyperlink r:id="rId39">
+      <w:hyperlink r:id="rId37">
         <w:r>
           <w:rPr>
             <w:rStyle w:val="Hyperlink"/>
@@ -839,9 +846,15 @@
         <w:br/>
       </w:r>
       <w:r>
+        <w:t xml:space="preserve">Last update: 20 December 2021</w:t>
+      </w:r>
+      <w:r>
         <w:br/>
       </w:r>
-      <w:hyperlink r:id="rId40">
+      <w:r>
+        <w:br/>
+      </w:r>
+      <w:hyperlink r:id="rId38">
         <w:r>
           <w:rPr>
             <w:rStyle w:val="Hyperlink"/>
@@ -858,7 +871,7 @@
       <w:r>
         <w:t xml:space="preserve"> </w:t>
       </w:r>
-      <w:hyperlink r:id="rId41">
+      <w:hyperlink r:id="rId39">
         <w:r>
           <w:rPr>
             <w:rStyle w:val="Hyperlink"/>
@@ -875,7 +888,7 @@
       <w:r>
         <w:t xml:space="preserve"> </w:t>
       </w:r>
-      <w:hyperlink r:id="rId42">
+      <w:hyperlink r:id="rId40">
         <w:r>
           <w:rPr>
             <w:rStyle w:val="Hyperlink"/>
@@ -892,7 +905,7 @@
       <w:r>
         <w:t xml:space="preserve"> </w:t>
       </w:r>
-      <w:hyperlink r:id="rId43">
+      <w:hyperlink r:id="rId41">
         <w:r>
           <w:rPr>
             <w:rStyle w:val="Hyperlink"/>
@@ -901,6 +914,8 @@
         </w:r>
       </w:hyperlink>
     </w:p>
+    <w:bookmarkEnd w:id="42"/>
+    <w:bookmarkEnd w:id="43"/>
     <w:sectPr/>
   </w:body>
 </w:document>
@@ -932,17 +947,14 @@
 <file path=word/numbering.xml><?xml version="1.0" encoding="utf-8"?>
 <w:numbering xmlns:w="http://schemas.openxmlformats.org/wordprocessingml/2006/main">
   <w:abstractNum w:abstractNumId="990">
-    <w:nsid w:val="2c1ae401"/>
+    <w:nsid w:val="A990"/>
     <w:multiLevelType w:val="multilevel"/>
     <w:lvl w:ilvl="0">
       <w:numFmt w:val="bullet"/>
       <w:lvlText w:val=" "/>
       <w:lvlJc w:val="left"/>
       <w:pPr>
-        <w:tabs>
-          <w:tab w:val="num" w:pos="0"/>
-        </w:tabs>
-        <w:ind w:left="480" w:hanging="480"/>
+        <w:ind w:left="720" w:hanging="480"/>
       </w:pPr>
     </w:lvl>
     <w:lvl w:ilvl="1">
@@ -950,10 +962,7 @@
       <w:lvlText w:val=" "/>
       <w:lvlJc w:val="left"/>
       <w:pPr>
-        <w:tabs>
-          <w:tab w:val="num" w:pos="720"/>
-        </w:tabs>
-        <w:ind w:left="1200" w:hanging="480"/>
+        <w:ind w:left="1440" w:hanging="480"/>
       </w:pPr>
     </w:lvl>
     <w:lvl w:ilvl="2">
@@ -961,10 +970,7 @@
       <w:lvlText w:val=" "/>
       <w:lvlJc w:val="left"/>
       <w:pPr>
-        <w:tabs>
-          <w:tab w:val="num" w:pos="1440"/>
-        </w:tabs>
-        <w:ind w:left="1920" w:hanging="480"/>
+        <w:ind w:left="2160" w:hanging="480"/>
       </w:pPr>
     </w:lvl>
     <w:lvl w:ilvl="3">
@@ -972,10 +978,7 @@
       <w:lvlText w:val=" "/>
       <w:lvlJc w:val="left"/>
       <w:pPr>
-        <w:tabs>
-          <w:tab w:val="num" w:pos="2160"/>
-        </w:tabs>
-        <w:ind w:left="2640" w:hanging="480"/>
+        <w:ind w:left="2880" w:hanging="480"/>
       </w:pPr>
     </w:lvl>
     <w:lvl w:ilvl="4">
@@ -983,10 +986,7 @@
       <w:lvlText w:val=" "/>
       <w:lvlJc w:val="left"/>
       <w:pPr>
-        <w:tabs>
-          <w:tab w:val="num" w:pos="2880"/>
-        </w:tabs>
-        <w:ind w:left="3360" w:hanging="480"/>
+        <w:ind w:left="3600" w:hanging="480"/>
       </w:pPr>
     </w:lvl>
     <w:lvl w:ilvl="5">
@@ -994,10 +994,7 @@
       <w:lvlText w:val=" "/>
       <w:lvlJc w:val="left"/>
       <w:pPr>
-        <w:tabs>
-          <w:tab w:val="num" w:pos="3600"/>
-        </w:tabs>
-        <w:ind w:left="4080" w:hanging="480"/>
+        <w:ind w:left="4320" w:hanging="480"/>
       </w:pPr>
     </w:lvl>
     <w:lvl w:ilvl="6">
@@ -1005,10 +1002,7 @@
       <w:lvlText w:val=" "/>
       <w:lvlJc w:val="left"/>
       <w:pPr>
-        <w:tabs>
-          <w:tab w:val="num" w:pos="4320"/>
-        </w:tabs>
-        <w:ind w:left="4800" w:hanging="480"/>
+        <w:ind w:left="5040" w:hanging="480"/>
       </w:pPr>
     </w:lvl>
     <w:lvl w:ilvl="7">
@@ -1016,10 +1010,7 @@
       <w:lvlText w:val=" "/>
       <w:lvlJc w:val="left"/>
       <w:pPr>
-        <w:tabs>
-          <w:tab w:val="num" w:pos="5040"/>
-        </w:tabs>
-        <w:ind w:left="5520" w:hanging="480"/>
+        <w:ind w:left="5760" w:hanging="480"/>
       </w:pPr>
     </w:lvl>
     <w:lvl w:ilvl="8">
@@ -1027,25 +1018,19 @@
       <w:lvlText w:val=" "/>
       <w:lvlJc w:val="left"/>
       <w:pPr>
-        <w:tabs>
-          <w:tab w:val="num" w:pos="5760"/>
-        </w:tabs>
-        <w:ind w:left="6240" w:hanging="480"/>
+        <w:ind w:left="6480" w:hanging="480"/>
       </w:pPr>
     </w:lvl>
   </w:abstractNum>
   <w:abstractNum w:abstractNumId="991">
-    <w:nsid w:val="ea454b4c"/>
+    <w:nsid w:val="A991"/>
     <w:multiLevelType w:val="multilevel"/>
     <w:lvl w:ilvl="0">
       <w:numFmt w:val="bullet"/>
       <w:lvlText w:val="•"/>
       <w:lvlJc w:val="left"/>
       <w:pPr>
-        <w:tabs>
-          <w:tab w:val="num" w:pos="0"/>
-        </w:tabs>
-        <w:ind w:left="480" w:hanging="480"/>
+        <w:ind w:left="720" w:hanging="480"/>
       </w:pPr>
     </w:lvl>
     <w:lvl w:ilvl="1">
@@ -1053,10 +1038,7 @@
       <w:lvlText w:val="–"/>
       <w:lvlJc w:val="left"/>
       <w:pPr>
-        <w:tabs>
-          <w:tab w:val="num" w:pos="720"/>
-        </w:tabs>
-        <w:ind w:left="1200" w:hanging="480"/>
+        <w:ind w:left="1440" w:hanging="480"/>
       </w:pPr>
     </w:lvl>
     <w:lvl w:ilvl="2">
@@ -1064,10 +1046,7 @@
       <w:lvlText w:val="•"/>
       <w:lvlJc w:val="left"/>
       <w:pPr>
-        <w:tabs>
-          <w:tab w:val="num" w:pos="1440"/>
-        </w:tabs>
-        <w:ind w:left="1920" w:hanging="480"/>
+        <w:ind w:left="2160" w:hanging="480"/>
       </w:pPr>
     </w:lvl>
     <w:lvl w:ilvl="3">
@@ -1075,10 +1054,7 @@
       <w:lvlText w:val="–"/>
       <w:lvlJc w:val="left"/>
       <w:pPr>
-        <w:tabs>
-          <w:tab w:val="num" w:pos="2160"/>
-        </w:tabs>
-        <w:ind w:left="2640" w:hanging="480"/>
+        <w:ind w:left="2880" w:hanging="480"/>
       </w:pPr>
     </w:lvl>
     <w:lvl w:ilvl="4">
@@ -1086,10 +1062,7 @@
       <w:lvlText w:val="•"/>
       <w:lvlJc w:val="left"/>
       <w:pPr>
-        <w:tabs>
-          <w:tab w:val="num" w:pos="2880"/>
-        </w:tabs>
-        <w:ind w:left="3360" w:hanging="480"/>
+        <w:ind w:left="3600" w:hanging="480"/>
       </w:pPr>
     </w:lvl>
     <w:lvl w:ilvl="5">
@@ -1097,10 +1070,7 @@
       <w:lvlText w:val="–"/>
       <w:lvlJc w:val="left"/>
       <w:pPr>
-        <w:tabs>
-          <w:tab w:val="num" w:pos="3600"/>
-        </w:tabs>
-        <w:ind w:left="4080" w:hanging="480"/>
+        <w:ind w:left="4320" w:hanging="480"/>
       </w:pPr>
     </w:lvl>
     <w:lvl w:ilvl="6">
@@ -1108,10 +1078,7 @@
       <w:lvlText w:val="•"/>
       <w:lvlJc w:val="left"/>
       <w:pPr>
-        <w:tabs>
-          <w:tab w:val="num" w:pos="4320"/>
-        </w:tabs>
-        <w:ind w:left="4800" w:hanging="480"/>
+        <w:ind w:left="5040" w:hanging="480"/>
       </w:pPr>
     </w:lvl>
     <w:lvl w:ilvl="7">
@@ -1119,10 +1086,7 @@
       <w:lvlText w:val="–"/>
       <w:lvlJc w:val="left"/>
       <w:pPr>
-        <w:tabs>
-          <w:tab w:val="num" w:pos="5040"/>
-        </w:tabs>
-        <w:ind w:left="5520" w:hanging="480"/>
+        <w:ind w:left="5760" w:hanging="480"/>
       </w:pPr>
     </w:lvl>
     <w:lvl w:ilvl="8">
@@ -1130,10 +1094,7 @@
       <w:lvlText w:val="•"/>
       <w:lvlJc w:val="left"/>
       <w:pPr>
-        <w:tabs>
-          <w:tab w:val="num" w:pos="5760"/>
-        </w:tabs>
-        <w:ind w:left="6240" w:hanging="480"/>
+        <w:ind w:left="6480" w:hanging="480"/>
       </w:pPr>
     </w:lvl>
   </w:abstractNum>
@@ -1151,10 +1112,10 @@
   <w:docDefaults>
     <w:rPrDefault>
       <w:rPr>
-        <w:rFonts w:asciiTheme="minorHAnsi" w:eastAsiaTheme="minorHAnsi" w:hAnsiTheme="minorHAnsi" w:cstheme="minorBidi"/>
+        <w:rFonts w:asciiTheme="minorHAnsi" w:cstheme="minorBidi" w:eastAsiaTheme="minorHAnsi" w:hAnsiTheme="minorHAnsi"/>
         <w:sz w:val="24"/>
         <w:szCs w:val="24"/>
-        <w:lang w:val="en-US" w:eastAsia="en-US" w:bidi="ar-SA"/>
+        <w:lang w:bidi="ar-SA" w:eastAsia="en-US" w:val="en-US"/>
       </w:rPr>
     </w:rPrDefault>
     <w:pPrDefault>
@@ -1163,35 +1124,35 @@
       </w:pPr>
     </w:pPrDefault>
   </w:docDefaults>
-  <w:latentStyles w:defLockedState="0" w:defUIPriority="0" w:defSemiHidden="0" w:defUnhideWhenUsed="0" w:defQFormat="0" w:count="276"/>
-  <w:style w:type="paragraph" w:default="1" w:styleId="Normal">
+  <w:latentStyles w:count="276" w:defLockedState="0" w:defQFormat="0" w:defSemiHidden="0" w:defUIPriority="0" w:defUnhideWhenUsed="0"/>
+  <w:style w:default="1" w:styleId="Normal" w:type="paragraph">
     <w:name w:val="Normal"/>
     <w:qFormat/>
   </w:style>
-  <w:style w:type="paragraph" w:styleId="BodyText">
+  <w:style w:styleId="BodyText" w:type="paragraph">
     <w:name w:val="Body Text"/>
     <w:basedOn w:val="Normal"/>
     <w:link w:val="BodyTextChar"/>
     <w:pPr>
-      <w:spacing w:before="180" w:after="180"/>
-    </w:pPr>
-    <w:qFormat/>
-  </w:style>
-  <w:style w:type="paragraph" w:customStyle="1" w:styleId="FirstParagraph">
+      <w:spacing w:after="180" w:before="180"/>
+    </w:pPr>
+    <w:qFormat/>
+  </w:style>
+  <w:style w:customStyle="1" w:styleId="FirstParagraph" w:type="paragraph">
     <w:name w:val="First Paragraph"/>
     <w:basedOn w:val="BodyText"/>
     <w:next w:val="BodyText"/>
     <w:qFormat/>
   </w:style>
-  <w:style w:type="paragraph" w:customStyle="1" w:styleId="Compact">
+  <w:style w:customStyle="1" w:styleId="Compact" w:type="paragraph">
     <w:name w:val="Compact"/>
     <w:basedOn w:val="BodyText"/>
     <w:qFormat/>
     <w:pPr>
-      <w:spacing w:before="36" w:after="36"/>
-    </w:pPr>
-  </w:style>
-  <w:style w:type="paragraph" w:styleId="Title">
+      <w:spacing w:after="36" w:before="36"/>
+    </w:pPr>
+  </w:style>
+  <w:style w:styleId="Title" w:type="paragraph">
     <w:name w:val="Title"/>
     <w:basedOn w:val="Normal"/>
     <w:next w:val="BodyText"/>
@@ -1199,19 +1160,19 @@
     <w:pPr>
       <w:keepNext/>
       <w:keepLines/>
-      <w:spacing w:before="480" w:after="240"/>
+      <w:spacing w:after="240" w:before="480"/>
       <w:jc w:val="center"/>
     </w:pPr>
     <w:rPr>
-      <w:rFonts w:asciiTheme="majorHAnsi" w:eastAsiaTheme="majorEastAsia" w:hAnsiTheme="majorHAnsi" w:cstheme="majorBidi"/>
+      <w:rFonts w:asciiTheme="majorHAnsi" w:cstheme="majorBidi" w:eastAsiaTheme="majorEastAsia" w:hAnsiTheme="majorHAnsi"/>
       <w:b/>
       <w:bCs/>
-      <w:color w:val="345A8A" w:themeColor="accent1" w:themeShade="B5"/>
+      <w:color w:themeColor="accent1" w:themeShade="B5" w:val="345A8A"/>
       <w:sz w:val="36"/>
       <w:szCs w:val="36"/>
     </w:rPr>
   </w:style>
-  <w:style w:type="paragraph" w:styleId="Subtitle">
+  <w:style w:styleId="Subtitle" w:type="paragraph">
     <w:name w:val="Subtitle"/>
     <w:basedOn w:val="Title"/>
     <w:next w:val="BodyText"/>
@@ -1219,7 +1180,7 @@
     <w:pPr>
       <w:keepNext/>
       <w:keepLines/>
-      <w:spacing w:before="240" w:after="240"/>
+      <w:spacing w:after="240" w:before="240"/>
       <w:jc w:val="center"/>
     </w:pPr>
     <w:rPr>
@@ -1227,7 +1188,7 @@
       <w:szCs w:val="30"/>
     </w:rPr>
   </w:style>
-  <w:style w:type="paragraph" w:customStyle="1" w:styleId="Author">
+  <w:style w:customStyle="1" w:styleId="Author" w:type="paragraph">
     <w:name w:val="Author"/>
     <w:next w:val="BodyText"/>
     <w:qFormat/>
@@ -1237,7 +1198,7 @@
       <w:jc w:val="center"/>
     </w:pPr>
   </w:style>
-  <w:style w:type="paragraph" w:styleId="Date">
+  <w:style w:styleId="Date" w:type="paragraph">
     <w:name w:val="Date"/>
     <w:next w:val="BodyText"/>
     <w:qFormat/>
@@ -1247,7 +1208,7 @@
       <w:jc w:val="center"/>
     </w:pPr>
   </w:style>
-  <w:style w:type="paragraph" w:customStyle="1" w:styleId="Abstract">
+  <w:style w:customStyle="1" w:styleId="Abstract" w:type="paragraph">
     <w:name w:val="Abstract"/>
     <w:basedOn w:val="Normal"/>
     <w:next w:val="BodyText"/>
@@ -1255,14 +1216,14 @@
     <w:pPr>
       <w:keepNext/>
       <w:keepLines/>
-      <w:spacing w:before="300" w:after="300"/>
+      <w:spacing w:after="300" w:before="300"/>
     </w:pPr>
     <w:rPr>
       <w:sz w:val="20"/>
       <w:szCs w:val="20"/>
     </w:rPr>
   </w:style>
-  <w:style w:type="paragraph" w:styleId="Bibliography">
+  <w:style w:styleId="Bibliography" w:type="paragraph">
     <w:name w:val="Bibliography"/>
     <w:basedOn w:val="Normal"/>
     <w:next w:val="Bibliography"/>
@@ -1270,7 +1231,7 @@
     <w:pPr/>
     <w:rPr/>
   </w:style>
-  <w:style w:type="paragraph" w:styleId="Heading1">
+  <w:style w:styleId="Heading1" w:type="paragraph">
     <w:name w:val="Heading 1"/>
     <w:basedOn w:val="Normal"/>
     <w:next w:val="BodyText"/>
@@ -1279,19 +1240,19 @@
     <w:pPr>
       <w:keepNext/>
       <w:keepLines/>
-      <w:spacing w:before="480" w:after="0"/>
+      <w:spacing w:after="0" w:before="480"/>
       <w:outlineLvl w:val="0"/>
     </w:pPr>
     <w:rPr>
-      <w:rFonts w:asciiTheme="majorHAnsi" w:eastAsiaTheme="majorEastAsia" w:hAnsiTheme="majorHAnsi" w:cstheme="majorBidi"/>
+      <w:rFonts w:asciiTheme="majorHAnsi" w:cstheme="majorBidi" w:eastAsiaTheme="majorEastAsia" w:hAnsiTheme="majorHAnsi"/>
       <w:b/>
       <w:bCs/>
-      <w:color w:val="4F81BD" w:themeColor="accent1"/>
+      <w:color w:themeColor="accent1" w:val="4F81BD"/>
       <w:sz w:val="32"/>
       <w:szCs w:val="32"/>
     </w:rPr>
   </w:style>
-  <w:style w:type="paragraph" w:styleId="Heading2">
+  <w:style w:styleId="Heading2" w:type="paragraph">
     <w:name w:val="Heading 2"/>
     <w:basedOn w:val="Normal"/>
     <w:next w:val="BodyText"/>
@@ -1301,19 +1262,19 @@
     <w:pPr>
       <w:keepNext/>
       <w:keepLines/>
-      <w:spacing w:before="200" w:after="0"/>
+      <w:spacing w:after="0" w:before="200"/>
       <w:outlineLvl w:val="1"/>
     </w:pPr>
     <w:rPr>
-      <w:rFonts w:asciiTheme="majorHAnsi" w:eastAsiaTheme="majorEastAsia" w:hAnsiTheme="majorHAnsi" w:cstheme="majorBidi"/>
+      <w:rFonts w:asciiTheme="majorHAnsi" w:cstheme="majorBidi" w:eastAsiaTheme="majorEastAsia" w:hAnsiTheme="majorHAnsi"/>
       <w:b/>
       <w:bCs/>
-      <w:color w:val="4F81BD" w:themeColor="accent1"/>
+      <w:color w:themeColor="accent1" w:val="4F81BD"/>
       <w:sz w:val="28"/>
       <w:szCs w:val="28"/>
     </w:rPr>
   </w:style>
-  <w:style w:type="paragraph" w:styleId="Heading3">
+  <w:style w:styleId="Heading3" w:type="paragraph">
     <w:name w:val="Heading 3"/>
     <w:basedOn w:val="Normal"/>
     <w:next w:val="BodyText"/>
@@ -1323,19 +1284,19 @@
     <w:pPr>
       <w:keepNext/>
       <w:keepLines/>
-      <w:spacing w:before="200" w:after="0"/>
+      <w:spacing w:after="0" w:before="200"/>
       <w:outlineLvl w:val="2"/>
     </w:pPr>
     <w:rPr>
-      <w:rFonts w:asciiTheme="majorHAnsi" w:eastAsiaTheme="majorEastAsia" w:hAnsiTheme="majorHAnsi" w:cstheme="majorBidi"/>
+      <w:rFonts w:asciiTheme="majorHAnsi" w:cstheme="majorBidi" w:eastAsiaTheme="majorEastAsia" w:hAnsiTheme="majorHAnsi"/>
       <w:b/>
       <w:bCs/>
-      <w:color w:val="4F81BD" w:themeColor="accent1"/>
+      <w:color w:themeColor="accent1" w:val="4F81BD"/>
       <w:sz w:val="24"/>
       <w:szCs w:val="24"/>
     </w:rPr>
   </w:style>
-  <w:style w:type="paragraph" w:styleId="Heading4">
+  <w:style w:styleId="Heading4" w:type="paragraph">
     <w:name w:val="Heading 4"/>
     <w:basedOn w:val="Normal"/>
     <w:next w:val="BodyText"/>
@@ -1345,19 +1306,19 @@
     <w:pPr>
       <w:keepNext/>
       <w:keepLines/>
-      <w:spacing w:before="200" w:after="0"/>
+      <w:spacing w:after="0" w:before="200"/>
       <w:outlineLvl w:val="3"/>
     </w:pPr>
     <w:rPr>
-      <w:rFonts w:asciiTheme="majorHAnsi" w:eastAsiaTheme="majorEastAsia" w:hAnsiTheme="majorHAnsi" w:cstheme="majorBidi"/>
+      <w:rFonts w:asciiTheme="majorHAnsi" w:cstheme="majorBidi" w:eastAsiaTheme="majorEastAsia" w:hAnsiTheme="majorHAnsi"/>
       <w:i/>
       <w:bCs/>
-      <w:color w:val="4F81BD" w:themeColor="accent1"/>
+      <w:color w:themeColor="accent1" w:val="4F81BD"/>
       <w:sz w:val="24"/>
       <w:szCs w:val="24"/>
     </w:rPr>
   </w:style>
-  <w:style w:type="paragraph" w:styleId="Heading5">
+  <w:style w:styleId="Heading5" w:type="paragraph">
     <w:name w:val="Heading 5"/>
     <w:basedOn w:val="Normal"/>
     <w:next w:val="BodyText"/>
@@ -1367,18 +1328,18 @@
     <w:pPr>
       <w:keepNext/>
       <w:keepLines/>
-      <w:spacing w:before="200" w:after="0"/>
+      <w:spacing w:after="0" w:before="200"/>
       <w:outlineLvl w:val="4"/>
     </w:pPr>
     <w:rPr>
-      <w:rFonts w:asciiTheme="majorHAnsi" w:eastAsiaTheme="majorEastAsia" w:hAnsiTheme="majorHAnsi" w:cstheme="majorBidi"/>
+      <w:rFonts w:asciiTheme="majorHAnsi" w:cstheme="majorBidi" w:eastAsiaTheme="majorEastAsia" w:hAnsiTheme="majorHAnsi"/>
       <w:iCs/>
-      <w:color w:val="4F81BD" w:themeColor="accent1"/>
+      <w:color w:themeColor="accent1" w:val="4F81BD"/>
       <w:sz w:val="24"/>
       <w:szCs w:val="24"/>
     </w:rPr>
   </w:style>
-  <w:style w:type="paragraph" w:styleId="Heading6">
+  <w:style w:styleId="Heading6" w:type="paragraph">
     <w:name w:val="Heading 6"/>
     <w:basedOn w:val="Normal"/>
     <w:next w:val="BodyText"/>
@@ -1388,17 +1349,17 @@
     <w:pPr>
       <w:keepNext/>
       <w:keepLines/>
-      <w:spacing w:before="200" w:after="0"/>
+      <w:spacing w:after="0" w:before="200"/>
       <w:outlineLvl w:val="5"/>
     </w:pPr>
     <w:rPr>
-      <w:rFonts w:asciiTheme="majorHAnsi" w:eastAsiaTheme="majorEastAsia" w:hAnsiTheme="majorHAnsi" w:cstheme="majorBidi"/>
-      <w:color w:val="4F81BD" w:themeColor="accent1"/>
+      <w:rFonts w:asciiTheme="majorHAnsi" w:cstheme="majorBidi" w:eastAsiaTheme="majorEastAsia" w:hAnsiTheme="majorHAnsi"/>
+      <w:color w:themeColor="accent1" w:val="4F81BD"/>
       <w:sz w:val="24"/>
       <w:szCs w:val="24"/>
     </w:rPr>
   </w:style>
-  <w:style w:type="paragraph" w:styleId="Heading7">
+  <w:style w:styleId="Heading7" w:type="paragraph">
     <w:name w:val="Heading 7"/>
     <w:basedOn w:val="Normal"/>
     <w:next w:val="BodyText"/>
@@ -1408,17 +1369,17 @@
     <w:pPr>
       <w:keepNext/>
       <w:keepLines/>
-      <w:spacing w:before="200" w:after="0"/>
+      <w:spacing w:after="0" w:before="200"/>
       <w:outlineLvl w:val="6"/>
     </w:pPr>
     <w:rPr>
-      <w:rFonts w:asciiTheme="majorHAnsi" w:eastAsiaTheme="majorEastAsia" w:hAnsiTheme="majorHAnsi" w:cstheme="majorBidi"/>
-      <w:color w:val="4F81BD" w:themeColor="accent1"/>
+      <w:rFonts w:asciiTheme="majorHAnsi" w:cstheme="majorBidi" w:eastAsiaTheme="majorEastAsia" w:hAnsiTheme="majorHAnsi"/>
+      <w:color w:themeColor="accent1" w:val="4F81BD"/>
       <w:sz w:val="24"/>
       <w:szCs w:val="24"/>
     </w:rPr>
   </w:style>
-  <w:style w:type="paragraph" w:styleId="Heading8">
+  <w:style w:styleId="Heading8" w:type="paragraph">
     <w:name w:val="Heading 8"/>
     <w:basedOn w:val="Normal"/>
     <w:next w:val="BodyText"/>
@@ -1428,17 +1389,17 @@
     <w:pPr>
       <w:keepNext/>
       <w:keepLines/>
-      <w:spacing w:before="200" w:after="0"/>
+      <w:spacing w:after="0" w:before="200"/>
       <w:outlineLvl w:val="7"/>
     </w:pPr>
     <w:rPr>
-      <w:rFonts w:asciiTheme="majorHAnsi" w:eastAsiaTheme="majorEastAsia" w:hAnsiTheme="majorHAnsi" w:cstheme="majorBidi"/>
-      <w:color w:val="4F81BD" w:themeColor="accent1"/>
+      <w:rFonts w:asciiTheme="majorHAnsi" w:cstheme="majorBidi" w:eastAsiaTheme="majorEastAsia" w:hAnsiTheme="majorHAnsi"/>
+      <w:color w:themeColor="accent1" w:val="4F81BD"/>
       <w:sz w:val="24"/>
       <w:szCs w:val="24"/>
     </w:rPr>
   </w:style>
-  <w:style w:type="paragraph" w:styleId="Heading9">
+  <w:style w:styleId="Heading9" w:type="paragraph">
     <w:name w:val="Heading 9"/>
     <w:basedOn w:val="Normal"/>
     <w:next w:val="BodyText"/>
@@ -1448,17 +1409,17 @@
     <w:pPr>
       <w:keepNext/>
       <w:keepLines/>
-      <w:spacing w:before="200" w:after="0"/>
+      <w:spacing w:after="0" w:before="200"/>
       <w:outlineLvl w:val="8"/>
     </w:pPr>
     <w:rPr>
-      <w:rFonts w:asciiTheme="majorHAnsi" w:eastAsiaTheme="majorEastAsia" w:hAnsiTheme="majorHAnsi" w:cstheme="majorBidi"/>
-      <w:color w:val="4F81BD" w:themeColor="accent1"/>
+      <w:rFonts w:asciiTheme="majorHAnsi" w:cstheme="majorBidi" w:eastAsiaTheme="majorEastAsia" w:hAnsiTheme="majorHAnsi"/>
+      <w:color w:themeColor="accent1" w:val="4F81BD"/>
       <w:sz w:val="24"/>
       <w:szCs w:val="24"/>
     </w:rPr>
   </w:style>
-  <w:style w:type="paragraph" w:styleId="BlockText">
+  <w:style w:styleId="BlockText" w:type="paragraph">
     <w:name w:val="Block Text"/>
     <w:basedOn w:val="BodyText"/>
     <w:next w:val="BodyText"/>
@@ -1466,11 +1427,11 @@
     <w:unhideWhenUsed/>
     <w:qFormat/>
     <w:pPr>
-      <w:spacing w:before="100" w:after="100"/>
+      <w:spacing w:after="100" w:before="100"/>
       <w:ind w:firstLine="0" w:left="480" w:right="480"/>
     </w:pPr>
   </w:style>
-  <w:style w:type="paragraph" w:styleId="FootnoteText">
+  <w:style w:styleId="FootnoteText" w:type="paragraph">
     <w:name w:val="Footnote Text"/>
     <w:basedOn w:val="Normal"/>
     <w:next w:val="FootnoteText"/>
@@ -1478,28 +1439,43 @@
     <w:unhideWhenUsed/>
     <w:qFormat/>
   </w:style>
-  <w:style w:type="character" w:default="1" w:styleId="DefaultParagraphFont">
+  <w:style w:default="1" w:styleId="DefaultParagraphFont" w:type="character">
     <w:name w:val="Default Paragraph Font"/>
     <w:semiHidden/>
     <w:unhideWhenUsed/>
   </w:style>
-  <w:style w:type="table" w:default="1" w:styleId="Table">
+  <w:style w:default="1" w:styleId="Table" w:type="table">
     <w:name w:val="Table"/>
     <w:basedOn w:val="TableNormal"/>
     <w:semiHidden/>
     <w:unhideWhenUsed/>
     <w:qFormat/>
     <w:tblPr>
-      <w:tblInd w:w="0" w:type="dxa"/>
+      <w:tblInd w:type="dxa" w:w="0"/>
       <w:tblCellMar>
-        <w:top w:w="0" w:type="dxa"/>
-        <w:left w:w="108" w:type="dxa"/>
-        <w:bottom w:w="0" w:type="dxa"/>
-        <w:right w:w="108" w:type="dxa"/>
+        <w:top w:type="dxa" w:w="0"/>
+        <w:left w:type="dxa" w:w="108"/>
+        <w:bottom w:type="dxa" w:w="0"/>
+        <w:right w:type="dxa" w:w="108"/>
       </w:tblCellMar>
     </w:tblPr>
-  </w:style>
-  <w:style w:type="paragraph" w:customStyle="1" w:styleId="DefinitionTerm">
+    <w:tblStylePr w:type="firstRow">
+      <w:tblPr>
+        <w:jc w:val="left"/>
+        <w:tblInd w:type="dxa" w:w="0"/>
+      </w:tblPr>
+      <w:trPr>
+        <w:jc w:val="left"/>
+      </w:trPr>
+      <w:tcPr>
+        <w:vAlign w:val="bottom"/>
+        <w:tcBorders>
+          <w:bottom w:val="single"/>
+        </w:tcBorders>
+      </w:tcPr>
+    </w:tblStylePr>
+  </w:style>
+  <w:style w:customStyle="1" w:styleId="DefinitionTerm" w:type="paragraph">
     <w:name w:val="Definition Term"/>
     <w:basedOn w:val="Normal"/>
     <w:next w:val="Definition"/>
@@ -1512,49 +1488,49 @@
       <w:b/>
     </w:rPr>
   </w:style>
-  <w:style w:type="paragraph" w:customStyle="1" w:styleId="Definition">
+  <w:style w:customStyle="1" w:styleId="Definition" w:type="paragraph">
     <w:name w:val="Definition"/>
     <w:basedOn w:val="Normal"/>
   </w:style>
-  <w:style w:type="paragraph" w:styleId="Caption">
+  <w:style w:styleId="Caption" w:type="paragraph">
     <w:name w:val="Caption"/>
     <w:basedOn w:val="Normal"/>
     <w:link w:val="BodyTextChar"/>
     <w:pPr>
-      <w:spacing w:before="0" w:after="120"/>
+      <w:spacing w:after="120" w:before="0"/>
     </w:pPr>
     <w:rPr>
       <w:i/>
     </w:rPr>
   </w:style>
-  <w:style w:type="paragraph" w:customStyle="1" w:styleId="TableCaption">
+  <w:style w:customStyle="1" w:styleId="TableCaption" w:type="paragraph">
     <w:name w:val="Table Caption"/>
     <w:basedOn w:val="Caption"/>
     <w:pPr>
       <w:keepNext/>
     </w:pPr>
   </w:style>
-  <w:style w:type="paragraph" w:customStyle="1" w:styleId="ImageCaption">
+  <w:style w:customStyle="1" w:styleId="ImageCaption" w:type="paragraph">
     <w:name w:val="Image Caption"/>
     <w:basedOn w:val="Caption"/>
   </w:style>
-  <w:style w:type="paragraph" w:customStyle="1" w:styleId="Figure">
+  <w:style w:customStyle="1" w:styleId="Figure" w:type="paragraph">
     <w:name w:val="Figure"/>
     <w:basedOn w:val="Normal"/>
   </w:style>
-  <w:style w:type="paragraph" w:customStyle="1" w:styleId="CaptionedFigure">
+  <w:style w:customStyle="1" w:styleId="CaptionedFigure" w:type="paragraph">
     <w:name w:val="Captioned Figure"/>
     <w:basedOn w:val="Figure"/>
     <w:pPr>
       <w:keepNext/>
     </w:pPr>
   </w:style>
-  <w:style w:type="character" w:customStyle="1" w:styleId="BodyTextChar">
+  <w:style w:customStyle="1" w:styleId="BodyTextChar" w:type="character">
     <w:name w:val="Body Text Char"/>
     <w:basedOn w:val="DefaultParagraphFont"/>
     <w:link w:val="BodyText"/>
   </w:style>
-  <w:style w:type="character" w:customStyle="1" w:styleId="VerbatimChar">
+  <w:style w:customStyle="1" w:styleId="VerbatimChar" w:type="character">
     <w:name w:val="Verbatim Char"/>
     <w:basedOn w:val="BodyTextChar"/>
     <w:rPr>
@@ -1562,21 +1538,25 @@
       <w:sz w:val="22"/>
     </w:rPr>
   </w:style>
-  <w:style w:type="character" w:styleId="FootnoteReference">
+  <w:style w:customStyle="1" w:styleId="SectionNumber" w:type="character">
+    <w:name w:val="Section Number"/>
+    <w:basedOn w:val="BodyTextChar"/>
+  </w:style>
+  <w:style w:styleId="FootnoteReference" w:type="character">
     <w:name w:val="Footnote Reference"/>
     <w:basedOn w:val="BodyTextChar"/>
     <w:rPr>
       <w:vertAlign w:val="superscript"/>
     </w:rPr>
   </w:style>
-  <w:style w:type="character" w:styleId="Hyperlink">
+  <w:style w:styleId="Hyperlink" w:type="character">
     <w:name w:val="Hyperlink"/>
     <w:basedOn w:val="BodyTextChar"/>
     <w:rPr>
-      <w:color w:val="4F81BD" w:themeColor="accent1"/>
-    </w:rPr>
-  </w:style>
-  <w:style w:type="paragraph" w:styleId="TOCHeading">
+      <w:color w:themeColor="accent1" w:val="4F81BD"/>
+    </w:rPr>
+  </w:style>
+  <w:style w:styleId="TOCHeading" w:type="paragraph">
     <w:name w:val="TOC Heading"/>
     <w:basedOn w:val="Heading1"/>
     <w:next w:val="BodyText"/>
@@ -1588,10 +1568,10 @@
       <w:outlineLvl w:val="9"/>
     </w:pPr>
     <w:rPr>
-      <w:rFonts w:asciiTheme="majorHAnsi" w:eastAsiaTheme="majorEastAsia" w:hAnsiTheme="majorHAnsi" w:cstheme="majorBidi"/>
+      <w:rFonts w:asciiTheme="majorHAnsi" w:cstheme="majorBidi" w:eastAsiaTheme="majorEastAsia" w:hAnsiTheme="majorHAnsi"/>
       <w:b w:val="0"/>
       <w:bCs w:val="0"/>
-      <w:color w:val="365F91" w:themeColor="accent1" w:themeShade="BF"/>
+      <w:color w:themeColor="accent1" w:themeShade="BF" w:val="365F91"/>
     </w:rPr>
   </w:style>
   <w:style w:type="paragraph" w:customStyle="1" w:styleId="SourceCode">

</xml_diff>

<commit_message>
Try adding mtxrun again..
</commit_message>
<xml_diff>
--- a/docs/index.docx
+++ b/docs/index.docx
@@ -2,7 +2,7 @@
 <file path=word/document.xml><?xml version="1.0" encoding="utf-8"?>
 <w:document xmlns:w="http://schemas.openxmlformats.org/wordprocessingml/2006/main" xmlns:m="http://schemas.openxmlformats.org/officeDocument/2006/math" xmlns:r="http://schemas.openxmlformats.org/officeDocument/2006/relationships" xmlns:o="urn:schemas-microsoft-com:office:office" xmlns:v="urn:schemas-microsoft-com:vml" xmlns:w10="urn:schemas-microsoft-com:office:word" xmlns:a="http://schemas.openxmlformats.org/drawingml/2006/main" xmlns:pic="http://schemas.openxmlformats.org/drawingml/2006/picture" xmlns:wp="http://schemas.openxmlformats.org/drawingml/2006/wordprocessingDrawing">
   <w:body>
-    <w:bookmarkStart w:id="43" w:name="eirik-rolland-enger"/>
+    <w:bookmarkStart w:id="44" w:name="eirik-rolland-enger"/>
     <w:p>
       <w:pPr>
         <w:pStyle w:val="Heading1"/>
@@ -491,7 +491,7 @@
       </w:r>
     </w:p>
     <w:bookmarkEnd w:id="25"/>
-    <w:bookmarkStart w:id="42" w:name="technical-experience"/>
+    <w:bookmarkStart w:id="43" w:name="technical-experience"/>
     <w:p>
       <w:pPr>
         <w:pStyle w:val="Heading2"/>
@@ -592,12 +592,31 @@
         <w:pStyle w:val="Definition"/>
       </w:pPr>
       <w:r>
-        <w:t xml:space="preserve">Maintainer of the project</w:t>
+        <w:t xml:space="preserve">Maintainer of the projects</w:t>
       </w:r>
       <w:r>
         <w:t xml:space="preserve"> </w:t>
       </w:r>
       <w:hyperlink r:id="rId29">
+        <w:r>
+          <w:rPr>
+            <w:rStyle w:val="Hyperlink"/>
+            <w:bCs/>
+            <w:b/>
+          </w:rPr>
+          <w:t xml:space="preserve">northern-lights-forecast</w:t>
+        </w:r>
+      </w:hyperlink>
+      <w:r>
+        <w:t xml:space="preserve"> </w:t>
+      </w:r>
+      <w:r>
+        <w:t xml:space="preserve">and</w:t>
+      </w:r>
+      <w:r>
+        <w:t xml:space="preserve"> </w:t>
+      </w:r>
+      <w:hyperlink r:id="rId30">
         <w:r>
           <w:rPr>
             <w:rStyle w:val="Hyperlink"/>
@@ -611,12 +630,18 @@
         <w:t xml:space="preserve"> </w:t>
       </w:r>
       <w:r>
-        <w:t xml:space="preserve">which is published on</w:t>
-      </w:r>
-      <w:r>
-        <w:t xml:space="preserve"> </w:t>
-      </w:r>
-      <w:hyperlink r:id="rId30">
+        <w:t xml:space="preserve">which</w:t>
+      </w:r>
+      <w:r>
+        <w:t xml:space="preserve"> </w:t>
+      </w:r>
+      <w:r>
+        <w:t xml:space="preserve">are both published on</w:t>
+      </w:r>
+      <w:r>
+        <w:t xml:space="preserve"> </w:t>
+      </w:r>
+      <w:hyperlink r:id="rId31">
         <w:r>
           <w:rPr>
             <w:rStyle w:val="Hyperlink"/>
@@ -625,13 +650,25 @@
         </w:r>
       </w:hyperlink>
       <w:r>
-        <w:t xml:space="preserve">. This is</w:t>
-      </w:r>
-      <w:r>
-        <w:t xml:space="preserve"> </w:t>
-      </w:r>
-      <w:r>
-        <w:t xml:space="preserve">a previewer for quickly showing formatted metadata in</w:t>
+        <w:t xml:space="preserve">. northern-lights-forecast is a program that listens to</w:t>
+      </w:r>
+      <w:r>
+        <w:t xml:space="preserve"> </w:t>
+      </w:r>
+      <w:r>
+        <w:t xml:space="preserve">a website for updates on northern lights weather, and sends a message to a Telegram</w:t>
+      </w:r>
+      <w:r>
+        <w:t xml:space="preserve"> </w:t>
+      </w:r>
+      <w:r>
+        <w:t xml:space="preserve">bot if conditions for seeing northern lights are good. ncdump-rich is a previewer for</w:t>
+      </w:r>
+      <w:r>
+        <w:t xml:space="preserve"> </w:t>
+      </w:r>
+      <w:r>
+        <w:t xml:space="preserve">quickly showing formatted metadata in</w:t>
       </w:r>
       <w:r>
         <w:t xml:space="preserve"> </w:t>
@@ -646,18 +683,18 @@
         <w:t xml:space="preserve"> </w:t>
       </w:r>
       <w:r>
-        <w:t xml:space="preserve">files, written in python.</w:t>
-      </w:r>
-      <w:r>
-        <w:t xml:space="preserve"> </w:t>
-      </w:r>
-      <w:r>
-        <w:t xml:space="preserve">Also made contributions to</w:t>
-      </w:r>
-      <w:r>
-        <w:t xml:space="preserve"> </w:t>
-      </w:r>
-      <w:hyperlink r:id="rId31">
+        <w:t xml:space="preserve">files, written in python. Also made</w:t>
+      </w:r>
+      <w:r>
+        <w:t xml:space="preserve"> </w:t>
+      </w:r>
+      <w:r>
+        <w:t xml:space="preserve">contributions to</w:t>
+      </w:r>
+      <w:r>
+        <w:t xml:space="preserve"> </w:t>
+      </w:r>
+      <w:hyperlink r:id="rId32">
         <w:r>
           <w:rPr>
             <w:rStyle w:val="Hyperlink"/>
@@ -671,18 +708,18 @@
         <w:t xml:space="preserve"> </w:t>
       </w:r>
       <w:r>
-        <w:t xml:space="preserve">which is a general previewing tool to be used</w:t>
-      </w:r>
-      <w:r>
-        <w:t xml:space="preserve"> </w:t>
-      </w:r>
-      <w:r>
-        <w:t xml:space="preserve">within the terminal, for example with the file manager</w:t>
-      </w:r>
-      <w:r>
-        <w:t xml:space="preserve"> </w:t>
-      </w:r>
-      <w:hyperlink r:id="rId32">
+        <w:t xml:space="preserve">which is a general previewing tool to be used within the</w:t>
+      </w:r>
+      <w:r>
+        <w:t xml:space="preserve"> </w:t>
+      </w:r>
+      <w:r>
+        <w:t xml:space="preserve">terminal, for example with the file manager</w:t>
+      </w:r>
+      <w:r>
+        <w:t xml:space="preserve"> </w:t>
+      </w:r>
+      <w:hyperlink r:id="rId33">
         <w:r>
           <w:rPr>
             <w:rStyle w:val="Hyperlink"/>
@@ -728,7 +765,7 @@
       <w:r>
         <w:t xml:space="preserve"> </w:t>
       </w:r>
-      <w:hyperlink r:id="rId33">
+      <w:hyperlink r:id="rId34">
         <w:r>
           <w:rPr>
             <w:rStyle w:val="Hyperlink"/>
@@ -760,7 +797,7 @@
       <w:pPr>
         <w:pStyle w:val="BlockText"/>
       </w:pPr>
-      <w:hyperlink r:id="rId34">
+      <w:hyperlink r:id="rId35">
         <w:r>
           <w:rPr>
             <w:rStyle w:val="Hyperlink"/>
@@ -777,7 +814,7 @@
       <w:r>
         <w:br/>
       </w:r>
-      <w:hyperlink r:id="rId35">
+      <w:hyperlink r:id="rId36">
         <w:r>
           <w:rPr>
             <w:rStyle w:val="Hyperlink"/>
@@ -794,7 +831,7 @@
       <w:r>
         <w:t xml:space="preserve"> </w:t>
       </w:r>
-      <w:hyperlink r:id="rId33">
+      <w:hyperlink r:id="rId34">
         <w:r>
           <w:rPr>
             <w:rStyle w:val="Hyperlink"/>
@@ -811,7 +848,7 @@
       <w:r>
         <w:t xml:space="preserve"> </w:t>
       </w:r>
-      <w:hyperlink r:id="rId36">
+      <w:hyperlink r:id="rId37">
         <w:r>
           <w:rPr>
             <w:rStyle w:val="Hyperlink"/>
@@ -828,7 +865,7 @@
       <w:r>
         <w:t xml:space="preserve"> </w:t>
       </w:r>
-      <w:hyperlink r:id="rId37">
+      <w:hyperlink r:id="rId38">
         <w:r>
           <w:rPr>
             <w:rStyle w:val="Hyperlink"/>
@@ -854,7 +891,7 @@
       <w:r>
         <w:br/>
       </w:r>
-      <w:hyperlink r:id="rId38">
+      <w:hyperlink r:id="rId39">
         <w:r>
           <w:rPr>
             <w:rStyle w:val="Hyperlink"/>
@@ -871,7 +908,7 @@
       <w:r>
         <w:t xml:space="preserve"> </w:t>
       </w:r>
-      <w:hyperlink r:id="rId39">
+      <w:hyperlink r:id="rId40">
         <w:r>
           <w:rPr>
             <w:rStyle w:val="Hyperlink"/>
@@ -888,7 +925,7 @@
       <w:r>
         <w:t xml:space="preserve"> </w:t>
       </w:r>
-      <w:hyperlink r:id="rId40">
+      <w:hyperlink r:id="rId41">
         <w:r>
           <w:rPr>
             <w:rStyle w:val="Hyperlink"/>
@@ -905,7 +942,7 @@
       <w:r>
         <w:t xml:space="preserve"> </w:t>
       </w:r>
-      <w:hyperlink r:id="rId41">
+      <w:hyperlink r:id="rId42">
         <w:r>
           <w:rPr>
             <w:rStyle w:val="Hyperlink"/>
@@ -914,8 +951,8 @@
         </w:r>
       </w:hyperlink>
     </w:p>
-    <w:bookmarkEnd w:id="42"/>
     <w:bookmarkEnd w:id="43"/>
+    <w:bookmarkEnd w:id="44"/>
     <w:sectPr/>
   </w:body>
 </w:document>

</xml_diff>